<commit_message>
Partial Main Menu Creation
Half of the main menu is made. Saving because I need VS Unity tools.
</commit_message>
<xml_diff>
--- a/2D Platformer/Assets/Year 13 Computer Science Coursework.docx
+++ b/2D Platformer/Assets/Year 13 Computer Science Coursework.docx
@@ -1017,35 +1017,7 @@
         <w:rPr>
           <w:szCs w:val="24"/>
         </w:rPr>
-        <w:t xml:space="preserve">Another inspiration for this game is </w:t>
-      </w:r>
-      <w:proofErr w:type="spellStart"/>
-      <w:r>
-        <w:rPr>
-          <w:szCs w:val="24"/>
-        </w:rPr>
-        <w:t>Spelunky</w:t>
-      </w:r>
-      <w:proofErr w:type="spellEnd"/>
-      <w:r>
-        <w:rPr>
-          <w:szCs w:val="24"/>
-        </w:rPr>
-        <w:t xml:space="preserve">. In </w:t>
-      </w:r>
-      <w:proofErr w:type="spellStart"/>
-      <w:r>
-        <w:rPr>
-          <w:szCs w:val="24"/>
-        </w:rPr>
-        <w:t>Spelunky</w:t>
-      </w:r>
-      <w:proofErr w:type="spellEnd"/>
-      <w:r>
-        <w:rPr>
-          <w:szCs w:val="24"/>
-        </w:rPr>
-        <w:t>, you are a miner navigating a cave system</w:t>
+        <w:t>Another inspiration for this game is Spelunky. In Spelunky, you are a miner navigating a cave system</w:t>
       </w:r>
       <w:r>
         <w:rPr>
@@ -1143,21 +1115,7 @@
         <w:rPr>
           <w:szCs w:val="24"/>
         </w:rPr>
-        <w:t xml:space="preserve">how in </w:t>
-      </w:r>
-      <w:proofErr w:type="spellStart"/>
-      <w:r>
-        <w:rPr>
-          <w:szCs w:val="24"/>
-        </w:rPr>
-        <w:t>Spelunky</w:t>
-      </w:r>
-      <w:proofErr w:type="spellEnd"/>
-      <w:r>
-        <w:rPr>
-          <w:szCs w:val="24"/>
-        </w:rPr>
-        <w:t>, you are required to blow up the terrain in order to progress, I feel as if this feature confuses the player and slows down the speed of what ought to be a fast-paced game.</w:t>
+        <w:t>how in Spelunky, you are required to blow up the terrain in order to progress, I feel as if this feature confuses the player and slows down the speed of what ought to be a fast-paced game.</w:t>
       </w:r>
     </w:p>
     <w:p>
@@ -1646,16 +1604,8 @@
         <w:rPr>
           <w:szCs w:val="24"/>
         </w:rPr>
-        <w:t xml:space="preserve">, graphical </w:t>
-      </w:r>
-      <w:proofErr w:type="gramStart"/>
-      <w:r>
-        <w:rPr>
-          <w:szCs w:val="24"/>
-        </w:rPr>
-        <w:t>style</w:t>
-      </w:r>
-      <w:proofErr w:type="gramEnd"/>
+        <w:t>, graphical style</w:t>
+      </w:r>
       <w:r>
         <w:rPr>
           <w:szCs w:val="24"/>
@@ -1796,21 +1746,7 @@
         <w:rPr>
           <w:szCs w:val="24"/>
         </w:rPr>
-        <w:t xml:space="preserve">Which is your </w:t>
-      </w:r>
-      <w:proofErr w:type="spellStart"/>
-      <w:r>
-        <w:rPr>
-          <w:szCs w:val="24"/>
-        </w:rPr>
-        <w:t>favourite</w:t>
-      </w:r>
-      <w:proofErr w:type="spellEnd"/>
-      <w:r>
-        <w:rPr>
-          <w:szCs w:val="24"/>
-        </w:rPr>
-        <w:t xml:space="preserve"> platform to play on?</w:t>
+        <w:t>Which is your favourite platform to play on?</w:t>
       </w:r>
     </w:p>
     <w:p>
@@ -2125,67 +2061,35 @@
           <w:color w:val="auto"/>
           <w:szCs w:val="24"/>
         </w:rPr>
-        <w:t xml:space="preserve">From the market research I have gathered, a keyboard and mouse </w:t>
-      </w:r>
-      <w:proofErr w:type="gramStart"/>
+        <w:t xml:space="preserve">From the market research I have gathered, a keyboard and mouse is the most popular input device. This is due to its many inputs and versatility. A mouse gives you a much more accurate control than a gamepad or </w:t>
+      </w:r>
       <w:r>
         <w:rPr>
           <w:color w:val="auto"/>
           <w:szCs w:val="24"/>
         </w:rPr>
-        <w:t>is</w:t>
-      </w:r>
-      <w:proofErr w:type="gramEnd"/>
+        <w:t>joystick</w:t>
+      </w:r>
       <w:r>
         <w:rPr>
           <w:color w:val="auto"/>
           <w:szCs w:val="24"/>
         </w:rPr>
-        <w:t xml:space="preserve"> the most popular input device. This is due to its many inputs and versatility. A mouse gives you a much more accurate control than a gamepad or </w:t>
+        <w:t xml:space="preserve"> as you can flick onto </w:t>
       </w:r>
       <w:r>
         <w:rPr>
           <w:color w:val="auto"/>
           <w:szCs w:val="24"/>
         </w:rPr>
-        <w:t>joystick</w:t>
+        <w:t>things quickly on the screen as there is a much larger surface area for the mouse to be moved on opposed to only a few centimeters of movement like an analogue stick on a gamepad controller.</w:t>
       </w:r>
       <w:r>
         <w:rPr>
           <w:color w:val="auto"/>
           <w:szCs w:val="24"/>
         </w:rPr>
-        <w:t xml:space="preserve"> as you can flick onto </w:t>
-      </w:r>
-      <w:r>
-        <w:rPr>
-          <w:color w:val="auto"/>
-          <w:szCs w:val="24"/>
-        </w:rPr>
-        <w:t>things quickly on the screen as there is a much larger surface area for the mouse to be moved on opposed to only a few centimeters of movement like an analogue stick on a gamepad controller.</w:t>
-      </w:r>
-      <w:r>
-        <w:rPr>
-          <w:color w:val="auto"/>
-          <w:szCs w:val="24"/>
-        </w:rPr>
-        <w:t xml:space="preserve"> Keyboards also have much more </w:t>
-      </w:r>
-      <w:proofErr w:type="spellStart"/>
-      <w:r>
-        <w:rPr>
-          <w:color w:val="auto"/>
-          <w:szCs w:val="24"/>
-        </w:rPr>
-        <w:t>customisability</w:t>
-      </w:r>
-      <w:proofErr w:type="spellEnd"/>
-      <w:r>
-        <w:rPr>
-          <w:color w:val="auto"/>
-          <w:szCs w:val="24"/>
-        </w:rPr>
-        <w:t xml:space="preserve"> </w:t>
+        <w:t xml:space="preserve"> Keyboards also have much more customisability </w:t>
       </w:r>
       <w:r>
         <w:rPr>
@@ -2431,23 +2335,7 @@
           <w:color w:val="auto"/>
           <w:szCs w:val="24"/>
         </w:rPr>
-        <w:t>to have the fastest times and “</w:t>
-      </w:r>
-      <w:proofErr w:type="spellStart"/>
-      <w:r>
-        <w:rPr>
-          <w:color w:val="auto"/>
-          <w:szCs w:val="24"/>
-        </w:rPr>
-        <w:t>speedrun</w:t>
-      </w:r>
-      <w:proofErr w:type="spellEnd"/>
-      <w:r>
-        <w:rPr>
-          <w:color w:val="auto"/>
-          <w:szCs w:val="24"/>
-        </w:rPr>
-        <w:t>” the game.</w:t>
+        <w:t>to have the fastest times and “speedrun” the game.</w:t>
       </w:r>
     </w:p>
     <w:p>
@@ -2933,60 +2821,28 @@
           <w:color w:val="auto"/>
           <w:szCs w:val="24"/>
         </w:rPr>
-        <w:t xml:space="preserve">From this, I have learnt that the majority of players prefer for a game to be online. This may be difficult so I will create an offline, </w:t>
-      </w:r>
-      <w:proofErr w:type="spellStart"/>
+        <w:t xml:space="preserve">From this, I have learnt that the majority of players prefer for a game to be online. This may be difficult so I will create an offline, singleplayer experience first and if I am successful in completing that then I will work on an online element </w:t>
+      </w:r>
       <w:r>
         <w:rPr>
           <w:color w:val="auto"/>
           <w:szCs w:val="24"/>
         </w:rPr>
-        <w:t>singleplayer</w:t>
-      </w:r>
-      <w:proofErr w:type="spellEnd"/>
+        <w:t>to</w:t>
+      </w:r>
       <w:r>
         <w:rPr>
           <w:color w:val="auto"/>
           <w:szCs w:val="24"/>
         </w:rPr>
-        <w:t xml:space="preserve"> experience first and if I am successful in completing that then I will work on an online element </w:t>
+        <w:t xml:space="preserve"> my game.</w:t>
       </w:r>
       <w:r>
         <w:rPr>
           <w:color w:val="auto"/>
           <w:szCs w:val="24"/>
         </w:rPr>
-        <w:t>to</w:t>
-      </w:r>
-      <w:r>
-        <w:rPr>
-          <w:color w:val="auto"/>
-          <w:szCs w:val="24"/>
-        </w:rPr>
-        <w:t xml:space="preserve"> my game.</w:t>
-      </w:r>
-      <w:r>
-        <w:rPr>
-          <w:color w:val="auto"/>
-          <w:szCs w:val="24"/>
-        </w:rPr>
-        <w:t xml:space="preserve"> </w:t>
-      </w:r>
-      <w:proofErr w:type="gramStart"/>
-      <w:r>
-        <w:rPr>
-          <w:color w:val="auto"/>
-          <w:szCs w:val="24"/>
-        </w:rPr>
-        <w:t>An</w:t>
-      </w:r>
-      <w:proofErr w:type="gramEnd"/>
-      <w:r>
-        <w:rPr>
-          <w:color w:val="auto"/>
-          <w:szCs w:val="24"/>
-        </w:rPr>
-        <w:t xml:space="preserve"> score leaderboard could be a simple way to make my game online and connected.</w:t>
+        <w:t xml:space="preserve"> An score leaderboard could be a simple way to make my game online and connected.</w:t>
       </w:r>
     </w:p>
     <w:p>
@@ -3457,7 +3313,6 @@
         <w:br/>
         <w:t xml:space="preserve">A large part of my target audience </w:t>
       </w:r>
-      <w:proofErr w:type="gramStart"/>
       <w:r>
         <w:rPr>
           <w:color w:val="auto"/>
@@ -3465,7 +3320,6 @@
         </w:rPr>
         <w:t>have</w:t>
       </w:r>
-      <w:proofErr w:type="gramEnd"/>
       <w:r>
         <w:rPr>
           <w:color w:val="auto"/>
@@ -3583,13 +3437,8 @@
         <w:t xml:space="preserve">by making sure navigating </w:t>
       </w:r>
       <w:r>
-        <w:t xml:space="preserve">the level is </w:t>
-      </w:r>
-      <w:proofErr w:type="gramStart"/>
-      <w:r>
-        <w:t>simple</w:t>
-      </w:r>
-      <w:proofErr w:type="gramEnd"/>
+        <w:t>the level is simple</w:t>
+      </w:r>
       <w:r>
         <w:t xml:space="preserve"> </w:t>
       </w:r>
@@ -3735,8 +3584,6 @@
         </w:rPr>
         <w:t xml:space="preserve"> </w:t>
       </w:r>
-      <w:proofErr w:type="spellStart"/>
-      <w:proofErr w:type="gramStart"/>
       <w:r>
         <w:rPr>
           <w:rFonts w:ascii="Consolas" w:eastAsia="Times New Roman" w:hAnsi="Consolas" w:cs="Times New Roman"/>
@@ -3747,7 +3594,6 @@
         </w:rPr>
         <w:t>PlayerMovement</w:t>
       </w:r>
-      <w:proofErr w:type="spellEnd"/>
       <w:r>
         <w:rPr>
           <w:rFonts w:ascii="Consolas" w:eastAsia="Times New Roman" w:hAnsi="Consolas" w:cs="Times New Roman"/>
@@ -3756,20 +3602,8 @@
           <w:szCs w:val="21"/>
           <w:lang w:val="en-GB" w:eastAsia="en-GB"/>
         </w:rPr>
-        <w:t xml:space="preserve"> :</w:t>
-      </w:r>
-      <w:proofErr w:type="gramEnd"/>
-      <w:r>
-        <w:rPr>
-          <w:rFonts w:ascii="Consolas" w:eastAsia="Times New Roman" w:hAnsi="Consolas" w:cs="Times New Roman"/>
-          <w:color w:val="D4D4D4"/>
-          <w:sz w:val="21"/>
-          <w:szCs w:val="21"/>
-          <w:lang w:val="en-GB" w:eastAsia="en-GB"/>
-        </w:rPr>
-        <w:t xml:space="preserve"> </w:t>
-      </w:r>
-      <w:proofErr w:type="spellStart"/>
+        <w:t xml:space="preserve"> : </w:t>
+      </w:r>
       <w:r>
         <w:rPr>
           <w:rFonts w:ascii="Consolas" w:eastAsia="Times New Roman" w:hAnsi="Consolas" w:cs="Times New Roman"/>
@@ -3780,7 +3614,6 @@
         </w:rPr>
         <w:t>MonoBehaviour</w:t>
       </w:r>
-      <w:proofErr w:type="spellEnd"/>
     </w:p>
     <w:p>
       <w:pPr>
@@ -3867,7 +3700,6 @@
         </w:rPr>
         <w:t xml:space="preserve"> </w:t>
       </w:r>
-      <w:proofErr w:type="gramStart"/>
       <w:r>
         <w:rPr>
           <w:rFonts w:ascii="Consolas" w:eastAsia="Times New Roman" w:hAnsi="Consolas" w:cs="Times New Roman"/>
@@ -3888,7 +3720,6 @@
         </w:rPr>
         <w:t>;</w:t>
       </w:r>
-      <w:proofErr w:type="gramEnd"/>
     </w:p>
     <w:p>
       <w:pPr>
@@ -3965,7 +3796,6 @@
         </w:rPr>
         <w:t xml:space="preserve"> </w:t>
       </w:r>
-      <w:proofErr w:type="spellStart"/>
       <w:r>
         <w:rPr>
           <w:rFonts w:ascii="Consolas" w:eastAsia="Times New Roman" w:hAnsi="Consolas" w:cs="Times New Roman"/>
@@ -3976,7 +3806,6 @@
         </w:rPr>
         <w:t>runSpeed</w:t>
       </w:r>
-      <w:proofErr w:type="spellEnd"/>
       <w:r>
         <w:rPr>
           <w:rFonts w:ascii="Consolas" w:eastAsia="Times New Roman" w:hAnsi="Consolas" w:cs="Times New Roman"/>
@@ -3987,7 +3816,6 @@
         </w:rPr>
         <w:t xml:space="preserve"> = </w:t>
       </w:r>
-      <w:proofErr w:type="gramStart"/>
       <w:r>
         <w:rPr>
           <w:rFonts w:ascii="Consolas" w:eastAsia="Times New Roman" w:hAnsi="Consolas" w:cs="Times New Roman"/>
@@ -4018,7 +3846,6 @@
         </w:rPr>
         <w:t>;</w:t>
       </w:r>
-      <w:proofErr w:type="gramEnd"/>
     </w:p>
     <w:p>
       <w:pPr>
@@ -4075,7 +3902,6 @@
         </w:rPr>
         <w:t xml:space="preserve"> </w:t>
       </w:r>
-      <w:proofErr w:type="spellStart"/>
       <w:r>
         <w:rPr>
           <w:rFonts w:ascii="Consolas" w:eastAsia="Times New Roman" w:hAnsi="Consolas" w:cs="Times New Roman"/>
@@ -4086,7 +3912,6 @@
         </w:rPr>
         <w:t>horizontalMove</w:t>
       </w:r>
-      <w:proofErr w:type="spellEnd"/>
       <w:r>
         <w:rPr>
           <w:rFonts w:ascii="Consolas" w:eastAsia="Times New Roman" w:hAnsi="Consolas" w:cs="Times New Roman"/>
@@ -4097,7 +3922,6 @@
         </w:rPr>
         <w:t xml:space="preserve"> = </w:t>
       </w:r>
-      <w:proofErr w:type="gramStart"/>
       <w:r>
         <w:rPr>
           <w:rFonts w:ascii="Consolas" w:eastAsia="Times New Roman" w:hAnsi="Consolas" w:cs="Times New Roman"/>
@@ -4118,7 +3942,6 @@
         </w:rPr>
         <w:t>;</w:t>
       </w:r>
-      <w:proofErr w:type="gramEnd"/>
     </w:p>
     <w:p>
       <w:pPr>
@@ -4195,7 +4018,6 @@
         </w:rPr>
         <w:t xml:space="preserve"> = </w:t>
       </w:r>
-      <w:proofErr w:type="gramStart"/>
       <w:r>
         <w:rPr>
           <w:rFonts w:ascii="Consolas" w:eastAsia="Times New Roman" w:hAnsi="Consolas" w:cs="Times New Roman"/>
@@ -4216,7 +4038,6 @@
         </w:rPr>
         <w:t>;</w:t>
       </w:r>
-      <w:proofErr w:type="gramEnd"/>
     </w:p>
     <w:p>
       <w:pPr>
@@ -4293,7 +4114,6 @@
         </w:rPr>
         <w:t xml:space="preserve"> </w:t>
       </w:r>
-      <w:proofErr w:type="gramStart"/>
       <w:r>
         <w:rPr>
           <w:rFonts w:ascii="Consolas" w:eastAsia="Times New Roman" w:hAnsi="Consolas" w:cs="Times New Roman"/>
@@ -4312,18 +4132,7 @@
           <w:szCs w:val="21"/>
           <w:lang w:val="en-GB" w:eastAsia="en-GB"/>
         </w:rPr>
-        <w:t>(</w:t>
-      </w:r>
-      <w:proofErr w:type="gramEnd"/>
-      <w:r>
-        <w:rPr>
-          <w:rFonts w:ascii="Consolas" w:eastAsia="Times New Roman" w:hAnsi="Consolas" w:cs="Times New Roman"/>
-          <w:color w:val="D4D4D4"/>
-          <w:sz w:val="21"/>
-          <w:szCs w:val="21"/>
-          <w:lang w:val="en-GB" w:eastAsia="en-GB"/>
-        </w:rPr>
-        <w:t>)</w:t>
+        <w:t>()</w:t>
       </w:r>
     </w:p>
     <w:p>
@@ -4371,7 +4180,6 @@
         </w:rPr>
         <w:t xml:space="preserve">        </w:t>
       </w:r>
-      <w:proofErr w:type="spellStart"/>
       <w:r>
         <w:rPr>
           <w:rFonts w:ascii="Consolas" w:eastAsia="Times New Roman" w:hAnsi="Consolas" w:cs="Times New Roman"/>
@@ -4382,7 +4190,6 @@
         </w:rPr>
         <w:t>horizontalMove</w:t>
       </w:r>
-      <w:proofErr w:type="spellEnd"/>
       <w:r>
         <w:rPr>
           <w:rFonts w:ascii="Consolas" w:eastAsia="Times New Roman" w:hAnsi="Consolas" w:cs="Times New Roman"/>
@@ -4393,7 +4200,6 @@
         </w:rPr>
         <w:t xml:space="preserve"> = </w:t>
       </w:r>
-      <w:proofErr w:type="spellStart"/>
       <w:r>
         <w:rPr>
           <w:rFonts w:ascii="Consolas" w:eastAsia="Times New Roman" w:hAnsi="Consolas" w:cs="Times New Roman"/>
@@ -4424,7 +4230,6 @@
         </w:rPr>
         <w:t>GetAxisRaw</w:t>
       </w:r>
-      <w:proofErr w:type="spellEnd"/>
       <w:r>
         <w:rPr>
           <w:rFonts w:ascii="Consolas" w:eastAsia="Times New Roman" w:hAnsi="Consolas" w:cs="Times New Roman"/>
@@ -4455,8 +4260,6 @@
         </w:rPr>
         <w:t xml:space="preserve">) * </w:t>
       </w:r>
-      <w:proofErr w:type="spellStart"/>
-      <w:proofErr w:type="gramStart"/>
       <w:r>
         <w:rPr>
           <w:rFonts w:ascii="Consolas" w:eastAsia="Times New Roman" w:hAnsi="Consolas" w:cs="Times New Roman"/>
@@ -4467,7 +4270,6 @@
         </w:rPr>
         <w:t>runSpeed</w:t>
       </w:r>
-      <w:proofErr w:type="spellEnd"/>
       <w:r>
         <w:rPr>
           <w:rFonts w:ascii="Consolas" w:eastAsia="Times New Roman" w:hAnsi="Consolas" w:cs="Times New Roman"/>
@@ -4478,7 +4280,6 @@
         </w:rPr>
         <w:t>;</w:t>
       </w:r>
-      <w:proofErr w:type="gramEnd"/>
     </w:p>
     <w:p>
       <w:pPr>
@@ -4522,7 +4323,6 @@
         </w:rPr>
         <w:t xml:space="preserve"> (</w:t>
       </w:r>
-      <w:proofErr w:type="spellStart"/>
       <w:r>
         <w:rPr>
           <w:rFonts w:ascii="Consolas" w:eastAsia="Times New Roman" w:hAnsi="Consolas" w:cs="Times New Roman"/>
@@ -4553,7 +4353,6 @@
         </w:rPr>
         <w:t>GetButtonDown</w:t>
       </w:r>
-      <w:proofErr w:type="spellEnd"/>
       <w:r>
         <w:rPr>
           <w:rFonts w:ascii="Consolas" w:eastAsia="Times New Roman" w:hAnsi="Consolas" w:cs="Times New Roman"/>
@@ -4650,7 +4449,6 @@
         </w:rPr>
         <w:t xml:space="preserve"> = </w:t>
       </w:r>
-      <w:proofErr w:type="gramStart"/>
       <w:r>
         <w:rPr>
           <w:rFonts w:ascii="Consolas" w:eastAsia="Times New Roman" w:hAnsi="Consolas" w:cs="Times New Roman"/>
@@ -4671,7 +4469,6 @@
         </w:rPr>
         <w:t>;</w:t>
       </w:r>
-      <w:proofErr w:type="gramEnd"/>
     </w:p>
     <w:p>
       <w:pPr>
@@ -4807,8 +4604,6 @@
         </w:rPr>
         <w:t xml:space="preserve"> </w:t>
       </w:r>
-      <w:proofErr w:type="spellStart"/>
-      <w:proofErr w:type="gramStart"/>
       <w:r>
         <w:rPr>
           <w:rFonts w:ascii="Consolas" w:eastAsia="Times New Roman" w:hAnsi="Consolas" w:cs="Times New Roman"/>
@@ -4819,7 +4614,6 @@
         </w:rPr>
         <w:t>FixedUpdate</w:t>
       </w:r>
-      <w:proofErr w:type="spellEnd"/>
       <w:r>
         <w:rPr>
           <w:rFonts w:ascii="Consolas" w:eastAsia="Times New Roman" w:hAnsi="Consolas" w:cs="Times New Roman"/>
@@ -4828,18 +4622,7 @@
           <w:szCs w:val="21"/>
           <w:lang w:val="en-GB" w:eastAsia="en-GB"/>
         </w:rPr>
-        <w:t>(</w:t>
-      </w:r>
-      <w:proofErr w:type="gramEnd"/>
-      <w:r>
-        <w:rPr>
-          <w:rFonts w:ascii="Consolas" w:eastAsia="Times New Roman" w:hAnsi="Consolas" w:cs="Times New Roman"/>
-          <w:color w:val="D4D4D4"/>
-          <w:sz w:val="21"/>
-          <w:szCs w:val="21"/>
-          <w:lang w:val="en-GB" w:eastAsia="en-GB"/>
-        </w:rPr>
-        <w:t>)</w:t>
+        <w:t>()</w:t>
       </w:r>
     </w:p>
     <w:p>
@@ -4887,8 +4670,6 @@
         </w:rPr>
         <w:t xml:space="preserve">        </w:t>
       </w:r>
-      <w:proofErr w:type="spellStart"/>
-      <w:proofErr w:type="gramStart"/>
       <w:r>
         <w:rPr>
           <w:rFonts w:ascii="Consolas" w:eastAsia="Times New Roman" w:hAnsi="Consolas" w:cs="Times New Roman"/>
@@ -4919,8 +4700,6 @@
         </w:rPr>
         <w:t>Move</w:t>
       </w:r>
-      <w:proofErr w:type="spellEnd"/>
-      <w:proofErr w:type="gramEnd"/>
       <w:r>
         <w:rPr>
           <w:rFonts w:ascii="Consolas" w:eastAsia="Times New Roman" w:hAnsi="Consolas" w:cs="Times New Roman"/>
@@ -4931,7 +4710,6 @@
         </w:rPr>
         <w:t>(</w:t>
       </w:r>
-      <w:proofErr w:type="spellStart"/>
       <w:r>
         <w:rPr>
           <w:rFonts w:ascii="Consolas" w:eastAsia="Times New Roman" w:hAnsi="Consolas" w:cs="Times New Roman"/>
@@ -4942,7 +4720,6 @@
         </w:rPr>
         <w:t>horizontalMove</w:t>
       </w:r>
-      <w:proofErr w:type="spellEnd"/>
       <w:r>
         <w:rPr>
           <w:rFonts w:ascii="Consolas" w:eastAsia="Times New Roman" w:hAnsi="Consolas" w:cs="Times New Roman"/>
@@ -4953,7 +4730,6 @@
         </w:rPr>
         <w:t xml:space="preserve"> * </w:t>
       </w:r>
-      <w:proofErr w:type="spellStart"/>
       <w:r>
         <w:rPr>
           <w:rFonts w:ascii="Consolas" w:eastAsia="Times New Roman" w:hAnsi="Consolas" w:cs="Times New Roman"/>
@@ -4984,7 +4760,6 @@
         </w:rPr>
         <w:t>fixedDeltaTime</w:t>
       </w:r>
-      <w:proofErr w:type="spellEnd"/>
       <w:r>
         <w:rPr>
           <w:rFonts w:ascii="Consolas" w:eastAsia="Times New Roman" w:hAnsi="Consolas" w:cs="Times New Roman"/>
@@ -5078,7 +4853,6 @@
         </w:rPr>
         <w:t xml:space="preserve"> = </w:t>
       </w:r>
-      <w:proofErr w:type="gramStart"/>
       <w:r>
         <w:rPr>
           <w:rFonts w:ascii="Consolas" w:eastAsia="Times New Roman" w:hAnsi="Consolas" w:cs="Times New Roman"/>
@@ -5099,7 +4873,6 @@
         </w:rPr>
         <w:t>;</w:t>
       </w:r>
-      <w:proofErr w:type="gramEnd"/>
     </w:p>
     <w:p/>
     <w:p/>
@@ -5173,8 +4946,6 @@
         </w:rPr>
         <w:t xml:space="preserve"> </w:t>
       </w:r>
-      <w:proofErr w:type="spellStart"/>
-      <w:proofErr w:type="gramStart"/>
       <w:r>
         <w:rPr>
           <w:rFonts w:ascii="Consolas" w:hAnsi="Consolas" w:cs="Consolas"/>
@@ -5185,40 +4956,16 @@
         </w:rPr>
         <w:t>CurrencySystem</w:t>
       </w:r>
-      <w:proofErr w:type="spellEnd"/>
-      <w:r>
-        <w:rPr>
-          <w:rFonts w:ascii="Consolas" w:hAnsi="Consolas" w:cs="Consolas"/>
-          <w:color w:val="000000"/>
-          <w:sz w:val="19"/>
-          <w:szCs w:val="19"/>
-          <w:lang w:val="en-GB"/>
-        </w:rPr>
-        <w:t xml:space="preserve"> :</w:t>
-      </w:r>
-      <w:proofErr w:type="gramEnd"/>
-      <w:r>
-        <w:rPr>
-          <w:rFonts w:ascii="Consolas" w:hAnsi="Consolas" w:cs="Consolas"/>
-          <w:color w:val="000000"/>
-          <w:sz w:val="19"/>
-          <w:szCs w:val="19"/>
-          <w:lang w:val="en-GB"/>
-        </w:rPr>
-        <w:t xml:space="preserve"> </w:t>
-      </w:r>
-      <w:proofErr w:type="spellStart"/>
-      <w:r>
-        <w:rPr>
-          <w:rFonts w:ascii="Consolas" w:hAnsi="Consolas" w:cs="Consolas"/>
-          <w:color w:val="000000"/>
-          <w:sz w:val="19"/>
-          <w:szCs w:val="19"/>
-          <w:lang w:val="en-GB"/>
-        </w:rPr>
-        <w:t>MonoBehaviour</w:t>
-      </w:r>
-      <w:proofErr w:type="spellEnd"/>
+      <w:r>
+        <w:rPr>
+          <w:rFonts w:ascii="Consolas" w:hAnsi="Consolas" w:cs="Consolas"/>
+          <w:color w:val="000000"/>
+          <w:sz w:val="19"/>
+          <w:szCs w:val="19"/>
+          <w:lang w:val="en-GB"/>
+        </w:rPr>
+        <w:t xml:space="preserve"> : MonoBehaviour</w:t>
+      </w:r>
     </w:p>
     <w:p>
       <w:pPr>
@@ -5287,54 +5034,8 @@
           <w:szCs w:val="19"/>
           <w:lang w:val="en-GB"/>
         </w:rPr>
-        <w:t xml:space="preserve"> </w:t>
-      </w:r>
-      <w:proofErr w:type="spellStart"/>
-      <w:r>
-        <w:rPr>
-          <w:rFonts w:ascii="Consolas" w:hAnsi="Consolas" w:cs="Consolas"/>
-          <w:color w:val="000000"/>
-          <w:sz w:val="19"/>
-          <w:szCs w:val="19"/>
-          <w:lang w:val="en-GB"/>
-        </w:rPr>
-        <w:t>GameObject</w:t>
-      </w:r>
-      <w:proofErr w:type="spellEnd"/>
-      <w:r>
-        <w:rPr>
-          <w:rFonts w:ascii="Consolas" w:hAnsi="Consolas" w:cs="Consolas"/>
-          <w:color w:val="000000"/>
-          <w:sz w:val="19"/>
-          <w:szCs w:val="19"/>
-          <w:lang w:val="en-GB"/>
-        </w:rPr>
-        <w:t xml:space="preserve"> </w:t>
-      </w:r>
-      <w:proofErr w:type="spellStart"/>
-      <w:proofErr w:type="gramStart"/>
-      <w:r>
-        <w:rPr>
-          <w:rFonts w:ascii="Consolas" w:hAnsi="Consolas" w:cs="Consolas"/>
-          <w:color w:val="000000"/>
-          <w:sz w:val="19"/>
-          <w:szCs w:val="19"/>
-          <w:lang w:val="en-GB"/>
-        </w:rPr>
-        <w:t>currencyText</w:t>
-      </w:r>
-      <w:proofErr w:type="spellEnd"/>
-      <w:r>
-        <w:rPr>
-          <w:rFonts w:ascii="Consolas" w:hAnsi="Consolas" w:cs="Consolas"/>
-          <w:color w:val="000000"/>
-          <w:sz w:val="19"/>
-          <w:szCs w:val="19"/>
-          <w:lang w:val="en-GB"/>
-        </w:rPr>
-        <w:t>;</w:t>
-      </w:r>
-      <w:proofErr w:type="gramEnd"/>
+        <w:t xml:space="preserve"> GameObject currencyText;</w:t>
+      </w:r>
     </w:p>
     <w:p>
       <w:pPr>
@@ -5398,20 +5099,8 @@
           <w:szCs w:val="19"/>
           <w:lang w:val="en-GB"/>
         </w:rPr>
-        <w:t xml:space="preserve"> </w:t>
-      </w:r>
-      <w:proofErr w:type="gramStart"/>
-      <w:r>
-        <w:rPr>
-          <w:rFonts w:ascii="Consolas" w:hAnsi="Consolas" w:cs="Consolas"/>
-          <w:color w:val="000000"/>
-          <w:sz w:val="19"/>
-          <w:szCs w:val="19"/>
-          <w:lang w:val="en-GB"/>
-        </w:rPr>
-        <w:t>Score;</w:t>
-      </w:r>
-      <w:proofErr w:type="gramEnd"/>
+        <w:t xml:space="preserve"> Score;</w:t>
+      </w:r>
     </w:p>
     <w:p>
       <w:pPr>
@@ -5470,41 +5159,7 @@
           <w:szCs w:val="19"/>
           <w:lang w:val="en-GB"/>
         </w:rPr>
-        <w:t xml:space="preserve"> </w:t>
-      </w:r>
-      <w:proofErr w:type="spellStart"/>
-      <w:proofErr w:type="gramStart"/>
-      <w:r>
-        <w:rPr>
-          <w:rFonts w:ascii="Consolas" w:hAnsi="Consolas" w:cs="Consolas"/>
-          <w:color w:val="000000"/>
-          <w:sz w:val="19"/>
-          <w:szCs w:val="19"/>
-          <w:lang w:val="en-GB"/>
-        </w:rPr>
-        <w:t>OnTriggerEnter</w:t>
-      </w:r>
-      <w:proofErr w:type="spellEnd"/>
-      <w:r>
-        <w:rPr>
-          <w:rFonts w:ascii="Consolas" w:hAnsi="Consolas" w:cs="Consolas"/>
-          <w:color w:val="000000"/>
-          <w:sz w:val="19"/>
-          <w:szCs w:val="19"/>
-          <w:lang w:val="en-GB"/>
-        </w:rPr>
-        <w:t>(</w:t>
-      </w:r>
-      <w:proofErr w:type="gramEnd"/>
-      <w:r>
-        <w:rPr>
-          <w:rFonts w:ascii="Consolas" w:hAnsi="Consolas" w:cs="Consolas"/>
-          <w:color w:val="000000"/>
-          <w:sz w:val="19"/>
-          <w:szCs w:val="19"/>
-          <w:lang w:val="en-GB"/>
-        </w:rPr>
-        <w:t>Collider other)</w:t>
+        <w:t xml:space="preserve"> OnTriggerEnter(Collider other)</w:t>
       </w:r>
     </w:p>
     <w:p>
@@ -5554,20 +5209,8 @@
           <w:szCs w:val="19"/>
           <w:lang w:val="en-GB"/>
         </w:rPr>
-        <w:t xml:space="preserve">        Score += </w:t>
-      </w:r>
-      <w:proofErr w:type="gramStart"/>
-      <w:r>
-        <w:rPr>
-          <w:rFonts w:ascii="Consolas" w:hAnsi="Consolas" w:cs="Consolas"/>
-          <w:color w:val="000000"/>
-          <w:sz w:val="19"/>
-          <w:szCs w:val="19"/>
-          <w:lang w:val="en-GB"/>
-        </w:rPr>
-        <w:t>50;</w:t>
-      </w:r>
-      <w:proofErr w:type="gramEnd"/>
+        <w:t xml:space="preserve">        Score += 50;</w:t>
+      </w:r>
     </w:p>
     <w:p>
       <w:pPr>
@@ -5591,63 +5234,7 @@
           <w:szCs w:val="19"/>
           <w:lang w:val="en-GB"/>
         </w:rPr>
-        <w:t xml:space="preserve">        </w:t>
-      </w:r>
-      <w:proofErr w:type="spellStart"/>
-      <w:r>
-        <w:rPr>
-          <w:rFonts w:ascii="Consolas" w:hAnsi="Consolas" w:cs="Consolas"/>
-          <w:color w:val="000000"/>
-          <w:sz w:val="19"/>
-          <w:szCs w:val="19"/>
-          <w:lang w:val="en-GB"/>
-        </w:rPr>
-        <w:t>Score.GetComponent</w:t>
-      </w:r>
-      <w:proofErr w:type="spellEnd"/>
-      <w:r>
-        <w:rPr>
-          <w:rFonts w:ascii="Consolas" w:hAnsi="Consolas" w:cs="Consolas"/>
-          <w:color w:val="000000"/>
-          <w:sz w:val="19"/>
-          <w:szCs w:val="19"/>
-          <w:lang w:val="en-GB"/>
-        </w:rPr>
-        <w:t xml:space="preserve"> &lt;</w:t>
-      </w:r>
-      <w:proofErr w:type="spellStart"/>
-      <w:r>
-        <w:rPr>
-          <w:rFonts w:ascii="Consolas" w:hAnsi="Consolas" w:cs="Consolas"/>
-          <w:color w:val="000000"/>
-          <w:sz w:val="19"/>
-          <w:szCs w:val="19"/>
-          <w:lang w:val="en-GB"/>
-        </w:rPr>
-        <w:t>currencyText</w:t>
-      </w:r>
-      <w:proofErr w:type="spellEnd"/>
-      <w:proofErr w:type="gramStart"/>
-      <w:r>
-        <w:rPr>
-          <w:rFonts w:ascii="Consolas" w:hAnsi="Consolas" w:cs="Consolas"/>
-          <w:color w:val="000000"/>
-          <w:sz w:val="19"/>
-          <w:szCs w:val="19"/>
-          <w:lang w:val="en-GB"/>
-        </w:rPr>
-        <w:t>&gt;(</w:t>
-      </w:r>
-      <w:proofErr w:type="gramEnd"/>
-      <w:r>
-        <w:rPr>
-          <w:rFonts w:ascii="Consolas" w:hAnsi="Consolas" w:cs="Consolas"/>
-          <w:color w:val="000000"/>
-          <w:sz w:val="19"/>
-          <w:szCs w:val="19"/>
-          <w:lang w:val="en-GB"/>
-        </w:rPr>
-        <w:t xml:space="preserve">).text = </w:t>
+        <w:t xml:space="preserve">        Score.GetComponent &lt;currencyText&gt;().text = </w:t>
       </w:r>
       <w:r>
         <w:rPr>
@@ -5692,32 +5279,8 @@
           <w:szCs w:val="19"/>
           <w:lang w:val="en-GB"/>
         </w:rPr>
-        <w:t xml:space="preserve">        Destroy(</w:t>
-      </w:r>
-      <w:proofErr w:type="spellStart"/>
-      <w:r>
-        <w:rPr>
-          <w:rFonts w:ascii="Consolas" w:hAnsi="Consolas" w:cs="Consolas"/>
-          <w:color w:val="000000"/>
-          <w:sz w:val="19"/>
-          <w:szCs w:val="19"/>
-          <w:lang w:val="en-GB"/>
-        </w:rPr>
-        <w:t>gameObject</w:t>
-      </w:r>
-      <w:proofErr w:type="spellEnd"/>
-      <w:proofErr w:type="gramStart"/>
-      <w:r>
-        <w:rPr>
-          <w:rFonts w:ascii="Consolas" w:hAnsi="Consolas" w:cs="Consolas"/>
-          <w:color w:val="000000"/>
-          <w:sz w:val="19"/>
-          <w:szCs w:val="19"/>
-          <w:lang w:val="en-GB"/>
-        </w:rPr>
-        <w:t>);</w:t>
-      </w:r>
-      <w:proofErr w:type="gramEnd"/>
+        <w:t xml:space="preserve">        Destroy(gameObject);</w:t>
+      </w:r>
     </w:p>
     <w:p>
       <w:pPr>
@@ -5808,110 +5371,30 @@
           <w:color w:val="FF0000"/>
           <w:szCs w:val="24"/>
         </w:rPr>
-        <w:t>Assets\Scripts\</w:t>
-      </w:r>
-      <w:proofErr w:type="spellStart"/>
-      <w:r>
+        <w:t>Assets\Scripts\CurrencySystem.cs(14,29): error CS0246: The type or namespace name 'CurrencyCounter' could not be found (are you missing a using directive or an assembly reference?)</w:t>
+      </w:r>
+    </w:p>
+    <w:p>
+      <w:pPr>
         <w:rPr>
           <w:color w:val="FF0000"/>
           <w:szCs w:val="24"/>
         </w:rPr>
-        <w:t>CurrencySystem.cs</w:t>
-      </w:r>
-      <w:proofErr w:type="spellEnd"/>
-      <w:r>
+      </w:pPr>
+    </w:p>
+    <w:p>
+      <w:pPr>
         <w:rPr>
           <w:color w:val="FF0000"/>
           <w:szCs w:val="24"/>
         </w:rPr>
-        <w:t>(14,29): error CS0246: The type or namespace name '</w:t>
-      </w:r>
-      <w:proofErr w:type="spellStart"/>
+      </w:pPr>
       <w:r>
         <w:rPr>
           <w:color w:val="FF0000"/>
           <w:szCs w:val="24"/>
         </w:rPr>
-        <w:t>CurrencyCounter</w:t>
-      </w:r>
-      <w:proofErr w:type="spellEnd"/>
-      <w:r>
-        <w:rPr>
-          <w:color w:val="FF0000"/>
-          <w:szCs w:val="24"/>
-        </w:rPr>
-        <w:t>' could not be found (are you missing a using directive or an assembly reference?)</w:t>
-      </w:r>
-    </w:p>
-    <w:p>
-      <w:pPr>
-        <w:rPr>
-          <w:color w:val="FF0000"/>
-          <w:szCs w:val="24"/>
-        </w:rPr>
-      </w:pPr>
-    </w:p>
-    <w:p>
-      <w:pPr>
-        <w:rPr>
-          <w:color w:val="FF0000"/>
-          <w:szCs w:val="24"/>
-        </w:rPr>
-      </w:pPr>
-      <w:r>
-        <w:rPr>
-          <w:color w:val="FF0000"/>
-          <w:szCs w:val="24"/>
-        </w:rPr>
-        <w:t>Assets\Scripts\</w:t>
-      </w:r>
-      <w:proofErr w:type="spellStart"/>
-      <w:r>
-        <w:rPr>
-          <w:color w:val="FF0000"/>
-          <w:szCs w:val="24"/>
-        </w:rPr>
-        <w:t>CurrencySystem.cs</w:t>
-      </w:r>
-      <w:proofErr w:type="spellEnd"/>
-      <w:r>
-        <w:rPr>
-          <w:color w:val="FF0000"/>
-          <w:szCs w:val="24"/>
-        </w:rPr>
-        <w:t>(14,15): error CS1061: 'int' does not contain a definition for '</w:t>
-      </w:r>
-      <w:proofErr w:type="spellStart"/>
-      <w:r>
-        <w:rPr>
-          <w:color w:val="FF0000"/>
-          <w:szCs w:val="24"/>
-        </w:rPr>
-        <w:t>GetComponent</w:t>
-      </w:r>
-      <w:proofErr w:type="spellEnd"/>
-      <w:r>
-        <w:rPr>
-          <w:color w:val="FF0000"/>
-          <w:szCs w:val="24"/>
-        </w:rPr>
-        <w:t>' and no accessible extension method '</w:t>
-      </w:r>
-      <w:proofErr w:type="spellStart"/>
-      <w:r>
-        <w:rPr>
-          <w:color w:val="FF0000"/>
-          <w:szCs w:val="24"/>
-        </w:rPr>
-        <w:t>GetComponent</w:t>
-      </w:r>
-      <w:proofErr w:type="spellEnd"/>
-      <w:r>
-        <w:rPr>
-          <w:color w:val="FF0000"/>
-          <w:szCs w:val="24"/>
-        </w:rPr>
-        <w:t>' accepting a first argument of type 'int' could be found (are you missing a using directive or an assembly reference?)</w:t>
+        <w:t>Assets\Scripts\CurrencySystem.cs(14,15): error CS1061: 'int' does not contain a definition for 'GetComponent' and no accessible extension method 'GetComponent' accepting a first argument of type 'int' could be found (are you missing a using directive or an assembly reference?)</w:t>
       </w:r>
     </w:p>
     <w:p>
@@ -5976,8 +5459,6 @@
         </w:rPr>
         <w:t xml:space="preserve"> </w:t>
       </w:r>
-      <w:proofErr w:type="spellStart"/>
-      <w:proofErr w:type="gramStart"/>
       <w:r>
         <w:rPr>
           <w:rFonts w:ascii="Consolas" w:hAnsi="Consolas" w:cs="Consolas"/>
@@ -5988,40 +5469,16 @@
         </w:rPr>
         <w:t>CurrencySystem</w:t>
       </w:r>
-      <w:proofErr w:type="spellEnd"/>
-      <w:r>
-        <w:rPr>
-          <w:rFonts w:ascii="Consolas" w:hAnsi="Consolas" w:cs="Consolas"/>
-          <w:color w:val="000000"/>
-          <w:sz w:val="19"/>
-          <w:szCs w:val="19"/>
-          <w:lang w:val="en-GB"/>
-        </w:rPr>
-        <w:t xml:space="preserve"> :</w:t>
-      </w:r>
-      <w:proofErr w:type="gramEnd"/>
-      <w:r>
-        <w:rPr>
-          <w:rFonts w:ascii="Consolas" w:hAnsi="Consolas" w:cs="Consolas"/>
-          <w:color w:val="000000"/>
-          <w:sz w:val="19"/>
-          <w:szCs w:val="19"/>
-          <w:lang w:val="en-GB"/>
-        </w:rPr>
-        <w:t xml:space="preserve"> </w:t>
-      </w:r>
-      <w:proofErr w:type="spellStart"/>
-      <w:r>
-        <w:rPr>
-          <w:rFonts w:ascii="Consolas" w:hAnsi="Consolas" w:cs="Consolas"/>
-          <w:color w:val="000000"/>
-          <w:sz w:val="19"/>
-          <w:szCs w:val="19"/>
-          <w:lang w:val="en-GB"/>
-        </w:rPr>
-        <w:t>MonoBehaviour</w:t>
-      </w:r>
-      <w:proofErr w:type="spellEnd"/>
+      <w:r>
+        <w:rPr>
+          <w:rFonts w:ascii="Consolas" w:hAnsi="Consolas" w:cs="Consolas"/>
+          <w:color w:val="000000"/>
+          <w:sz w:val="19"/>
+          <w:szCs w:val="19"/>
+          <w:lang w:val="en-GB"/>
+        </w:rPr>
+        <w:t xml:space="preserve"> : MonoBehaviour</w:t>
+      </w:r>
     </w:p>
     <w:p>
       <w:pPr>
@@ -6090,54 +5547,8 @@
           <w:szCs w:val="19"/>
           <w:lang w:val="en-GB"/>
         </w:rPr>
-        <w:t xml:space="preserve"> </w:t>
-      </w:r>
-      <w:proofErr w:type="spellStart"/>
-      <w:r>
-        <w:rPr>
-          <w:rFonts w:ascii="Consolas" w:hAnsi="Consolas" w:cs="Consolas"/>
-          <w:color w:val="000000"/>
-          <w:sz w:val="19"/>
-          <w:szCs w:val="19"/>
-          <w:lang w:val="en-GB"/>
-        </w:rPr>
-        <w:t>GameObject</w:t>
-      </w:r>
-      <w:proofErr w:type="spellEnd"/>
-      <w:r>
-        <w:rPr>
-          <w:rFonts w:ascii="Consolas" w:hAnsi="Consolas" w:cs="Consolas"/>
-          <w:color w:val="000000"/>
-          <w:sz w:val="19"/>
-          <w:szCs w:val="19"/>
-          <w:lang w:val="en-GB"/>
-        </w:rPr>
-        <w:t xml:space="preserve"> </w:t>
-      </w:r>
-      <w:proofErr w:type="spellStart"/>
-      <w:proofErr w:type="gramStart"/>
-      <w:r>
-        <w:rPr>
-          <w:rFonts w:ascii="Consolas" w:hAnsi="Consolas" w:cs="Consolas"/>
-          <w:color w:val="000000"/>
-          <w:sz w:val="19"/>
-          <w:szCs w:val="19"/>
-          <w:lang w:val="en-GB"/>
-        </w:rPr>
-        <w:t>currencyText</w:t>
-      </w:r>
-      <w:proofErr w:type="spellEnd"/>
-      <w:r>
-        <w:rPr>
-          <w:rFonts w:ascii="Consolas" w:hAnsi="Consolas" w:cs="Consolas"/>
-          <w:color w:val="000000"/>
-          <w:sz w:val="19"/>
-          <w:szCs w:val="19"/>
-          <w:lang w:val="en-GB"/>
-        </w:rPr>
-        <w:t>;</w:t>
-      </w:r>
-      <w:proofErr w:type="gramEnd"/>
+        <w:t xml:space="preserve"> GameObject currencyText;</w:t>
+      </w:r>
     </w:p>
     <w:p>
       <w:pPr>
@@ -6201,20 +5612,8 @@
           <w:szCs w:val="19"/>
           <w:lang w:val="en-GB"/>
         </w:rPr>
-        <w:t xml:space="preserve"> </w:t>
-      </w:r>
-      <w:proofErr w:type="gramStart"/>
-      <w:r>
-        <w:rPr>
-          <w:rFonts w:ascii="Consolas" w:hAnsi="Consolas" w:cs="Consolas"/>
-          <w:color w:val="000000"/>
-          <w:sz w:val="19"/>
-          <w:szCs w:val="19"/>
-          <w:lang w:val="en-GB"/>
-        </w:rPr>
-        <w:t>Score;</w:t>
-      </w:r>
-      <w:proofErr w:type="gramEnd"/>
+        <w:t xml:space="preserve"> Score;</w:t>
+      </w:r>
     </w:p>
     <w:p>
       <w:pPr>
@@ -6273,41 +5672,7 @@
           <w:szCs w:val="19"/>
           <w:lang w:val="en-GB"/>
         </w:rPr>
-        <w:t xml:space="preserve"> </w:t>
-      </w:r>
-      <w:proofErr w:type="spellStart"/>
-      <w:proofErr w:type="gramStart"/>
-      <w:r>
-        <w:rPr>
-          <w:rFonts w:ascii="Consolas" w:hAnsi="Consolas" w:cs="Consolas"/>
-          <w:color w:val="000000"/>
-          <w:sz w:val="19"/>
-          <w:szCs w:val="19"/>
-          <w:lang w:val="en-GB"/>
-        </w:rPr>
-        <w:t>OnTriggerEnter</w:t>
-      </w:r>
-      <w:proofErr w:type="spellEnd"/>
-      <w:r>
-        <w:rPr>
-          <w:rFonts w:ascii="Consolas" w:hAnsi="Consolas" w:cs="Consolas"/>
-          <w:color w:val="000000"/>
-          <w:sz w:val="19"/>
-          <w:szCs w:val="19"/>
-          <w:lang w:val="en-GB"/>
-        </w:rPr>
-        <w:t>(</w:t>
-      </w:r>
-      <w:proofErr w:type="gramEnd"/>
-      <w:r>
-        <w:rPr>
-          <w:rFonts w:ascii="Consolas" w:hAnsi="Consolas" w:cs="Consolas"/>
-          <w:color w:val="000000"/>
-          <w:sz w:val="19"/>
-          <w:szCs w:val="19"/>
-          <w:lang w:val="en-GB"/>
-        </w:rPr>
-        <w:t>Collider other)</w:t>
+        <w:t xml:space="preserve"> OnTriggerEnter(Collider other)</w:t>
       </w:r>
     </w:p>
     <w:p>
@@ -6357,20 +5722,8 @@
           <w:szCs w:val="19"/>
           <w:lang w:val="en-GB"/>
         </w:rPr>
-        <w:t xml:space="preserve">        Score += </w:t>
-      </w:r>
-      <w:proofErr w:type="gramStart"/>
-      <w:r>
-        <w:rPr>
-          <w:rFonts w:ascii="Consolas" w:hAnsi="Consolas" w:cs="Consolas"/>
-          <w:color w:val="000000"/>
-          <w:sz w:val="19"/>
-          <w:szCs w:val="19"/>
-          <w:lang w:val="en-GB"/>
-        </w:rPr>
-        <w:t>50;</w:t>
-      </w:r>
-      <w:proofErr w:type="gramEnd"/>
+        <w:t xml:space="preserve">        Score += 50;</w:t>
+      </w:r>
     </w:p>
     <w:p>
       <w:pPr>
@@ -6394,51 +5747,7 @@
           <w:szCs w:val="19"/>
           <w:lang w:val="en-GB"/>
         </w:rPr>
-        <w:t xml:space="preserve">        </w:t>
-      </w:r>
-      <w:proofErr w:type="spellStart"/>
-      <w:r>
-        <w:rPr>
-          <w:rFonts w:ascii="Consolas" w:hAnsi="Consolas" w:cs="Consolas"/>
-          <w:color w:val="000000"/>
-          <w:sz w:val="19"/>
-          <w:szCs w:val="19"/>
-          <w:lang w:val="en-GB"/>
-        </w:rPr>
-        <w:t>currencyText.GetComponent</w:t>
-      </w:r>
-      <w:proofErr w:type="spellEnd"/>
-      <w:r>
-        <w:rPr>
-          <w:rFonts w:ascii="Consolas" w:hAnsi="Consolas" w:cs="Consolas"/>
-          <w:color w:val="000000"/>
-          <w:sz w:val="19"/>
-          <w:szCs w:val="19"/>
-          <w:lang w:val="en-GB"/>
-        </w:rPr>
-        <w:t>&lt;Text</w:t>
-      </w:r>
-      <w:proofErr w:type="gramStart"/>
-      <w:r>
-        <w:rPr>
-          <w:rFonts w:ascii="Consolas" w:hAnsi="Consolas" w:cs="Consolas"/>
-          <w:color w:val="000000"/>
-          <w:sz w:val="19"/>
-          <w:szCs w:val="19"/>
-          <w:lang w:val="en-GB"/>
-        </w:rPr>
-        <w:t>&gt;(</w:t>
-      </w:r>
-      <w:proofErr w:type="gramEnd"/>
-      <w:r>
-        <w:rPr>
-          <w:rFonts w:ascii="Consolas" w:hAnsi="Consolas" w:cs="Consolas"/>
-          <w:color w:val="000000"/>
-          <w:sz w:val="19"/>
-          <w:szCs w:val="19"/>
-          <w:lang w:val="en-GB"/>
-        </w:rPr>
-        <w:t xml:space="preserve">).text = </w:t>
+        <w:t xml:space="preserve">        currencyText.GetComponent&lt;Text&gt;().text = </w:t>
       </w:r>
       <w:r>
         <w:rPr>
@@ -6483,32 +5792,8 @@
           <w:szCs w:val="19"/>
           <w:lang w:val="en-GB"/>
         </w:rPr>
-        <w:t xml:space="preserve">        Destroy(</w:t>
-      </w:r>
-      <w:proofErr w:type="spellStart"/>
-      <w:r>
-        <w:rPr>
-          <w:rFonts w:ascii="Consolas" w:hAnsi="Consolas" w:cs="Consolas"/>
-          <w:color w:val="000000"/>
-          <w:sz w:val="19"/>
-          <w:szCs w:val="19"/>
-          <w:lang w:val="en-GB"/>
-        </w:rPr>
-        <w:t>gameObject</w:t>
-      </w:r>
-      <w:proofErr w:type="spellEnd"/>
-      <w:proofErr w:type="gramStart"/>
-      <w:r>
-        <w:rPr>
-          <w:rFonts w:ascii="Consolas" w:hAnsi="Consolas" w:cs="Consolas"/>
-          <w:color w:val="000000"/>
-          <w:sz w:val="19"/>
-          <w:szCs w:val="19"/>
-          <w:lang w:val="en-GB"/>
-        </w:rPr>
-        <w:t>);</w:t>
-      </w:r>
-      <w:proofErr w:type="gramEnd"/>
+        <w:t xml:space="preserve">        Destroy(gameObject);</w:t>
+      </w:r>
     </w:p>
     <w:p>
       <w:pPr>
@@ -6629,19 +5914,8 @@
           <w:szCs w:val="24"/>
           <w:lang w:val="en-GB"/>
         </w:rPr>
-        <w:t xml:space="preserve"> </w:t>
-      </w:r>
-      <w:proofErr w:type="gramStart"/>
-      <w:r>
-        <w:rPr>
-          <w:rFonts w:cstheme="minorHAnsi"/>
-          <w:color w:val="000000"/>
-          <w:szCs w:val="24"/>
-          <w:lang w:val="en-GB"/>
-        </w:rPr>
-        <w:t>increase</w:t>
-      </w:r>
-      <w:proofErr w:type="gramEnd"/>
+        <w:t xml:space="preserve"> increase</w:t>
+      </w:r>
     </w:p>
     <w:p>
       <w:pPr>
@@ -6740,8 +6014,6 @@
         </w:rPr>
         <w:t xml:space="preserve"> </w:t>
       </w:r>
-      <w:proofErr w:type="spellStart"/>
-      <w:proofErr w:type="gramStart"/>
       <w:r>
         <w:rPr>
           <w:rFonts w:ascii="Consolas" w:hAnsi="Consolas" w:cs="Consolas"/>
@@ -6752,40 +6024,16 @@
         </w:rPr>
         <w:t>CurrencySystem</w:t>
       </w:r>
-      <w:proofErr w:type="spellEnd"/>
-      <w:r>
-        <w:rPr>
-          <w:rFonts w:ascii="Consolas" w:hAnsi="Consolas" w:cs="Consolas"/>
-          <w:color w:val="000000"/>
-          <w:sz w:val="19"/>
-          <w:szCs w:val="19"/>
-          <w:lang w:val="en-GB"/>
-        </w:rPr>
-        <w:t xml:space="preserve"> :</w:t>
-      </w:r>
-      <w:proofErr w:type="gramEnd"/>
-      <w:r>
-        <w:rPr>
-          <w:rFonts w:ascii="Consolas" w:hAnsi="Consolas" w:cs="Consolas"/>
-          <w:color w:val="000000"/>
-          <w:sz w:val="19"/>
-          <w:szCs w:val="19"/>
-          <w:lang w:val="en-GB"/>
-        </w:rPr>
-        <w:t xml:space="preserve"> </w:t>
-      </w:r>
-      <w:proofErr w:type="spellStart"/>
-      <w:r>
-        <w:rPr>
-          <w:rFonts w:ascii="Consolas" w:hAnsi="Consolas" w:cs="Consolas"/>
-          <w:color w:val="000000"/>
-          <w:sz w:val="19"/>
-          <w:szCs w:val="19"/>
-          <w:lang w:val="en-GB"/>
-        </w:rPr>
-        <w:t>MonoBehaviour</w:t>
-      </w:r>
-      <w:proofErr w:type="spellEnd"/>
+      <w:r>
+        <w:rPr>
+          <w:rFonts w:ascii="Consolas" w:hAnsi="Consolas" w:cs="Consolas"/>
+          <w:color w:val="000000"/>
+          <w:sz w:val="19"/>
+          <w:szCs w:val="19"/>
+          <w:lang w:val="en-GB"/>
+        </w:rPr>
+        <w:t xml:space="preserve"> : MonoBehaviour</w:t>
+      </w:r>
     </w:p>
     <w:p>
       <w:pPr>
@@ -6854,32 +6102,8 @@
           <w:szCs w:val="19"/>
           <w:lang w:val="en-GB"/>
         </w:rPr>
-        <w:t xml:space="preserve"> Text </w:t>
-      </w:r>
-      <w:proofErr w:type="spellStart"/>
-      <w:proofErr w:type="gramStart"/>
-      <w:r>
-        <w:rPr>
-          <w:rFonts w:ascii="Consolas" w:hAnsi="Consolas" w:cs="Consolas"/>
-          <w:color w:val="000000"/>
-          <w:sz w:val="19"/>
-          <w:szCs w:val="19"/>
-          <w:lang w:val="en-GB"/>
-        </w:rPr>
-        <w:t>currencyText</w:t>
-      </w:r>
-      <w:proofErr w:type="spellEnd"/>
-      <w:r>
-        <w:rPr>
-          <w:rFonts w:ascii="Consolas" w:hAnsi="Consolas" w:cs="Consolas"/>
-          <w:color w:val="000000"/>
-          <w:sz w:val="19"/>
-          <w:szCs w:val="19"/>
-          <w:lang w:val="en-GB"/>
-        </w:rPr>
-        <w:t>;</w:t>
-      </w:r>
-      <w:proofErr w:type="gramEnd"/>
+        <w:t xml:space="preserve"> Text currencyText;</w:t>
+      </w:r>
     </w:p>
     <w:p>
       <w:pPr>
@@ -6943,20 +6167,8 @@
           <w:szCs w:val="19"/>
           <w:lang w:val="en-GB"/>
         </w:rPr>
-        <w:t xml:space="preserve"> </w:t>
-      </w:r>
-      <w:proofErr w:type="gramStart"/>
-      <w:r>
-        <w:rPr>
-          <w:rFonts w:ascii="Consolas" w:hAnsi="Consolas" w:cs="Consolas"/>
-          <w:color w:val="000000"/>
-          <w:sz w:val="19"/>
-          <w:szCs w:val="19"/>
-          <w:lang w:val="en-GB"/>
-        </w:rPr>
-        <w:t>Score;</w:t>
-      </w:r>
-      <w:proofErr w:type="gramEnd"/>
+        <w:t xml:space="preserve"> Score;</w:t>
+      </w:r>
     </w:p>
     <w:p>
       <w:pPr>
@@ -7015,29 +6227,7 @@
           <w:szCs w:val="19"/>
           <w:lang w:val="en-GB"/>
         </w:rPr>
-        <w:t xml:space="preserve"> </w:t>
-      </w:r>
-      <w:proofErr w:type="gramStart"/>
-      <w:r>
-        <w:rPr>
-          <w:rFonts w:ascii="Consolas" w:hAnsi="Consolas" w:cs="Consolas"/>
-          <w:color w:val="000000"/>
-          <w:sz w:val="19"/>
-          <w:szCs w:val="19"/>
-          <w:lang w:val="en-GB"/>
-        </w:rPr>
-        <w:t>Start(</w:t>
-      </w:r>
-      <w:proofErr w:type="gramEnd"/>
-      <w:r>
-        <w:rPr>
-          <w:rFonts w:ascii="Consolas" w:hAnsi="Consolas" w:cs="Consolas"/>
-          <w:color w:val="000000"/>
-          <w:sz w:val="19"/>
-          <w:szCs w:val="19"/>
-          <w:lang w:val="en-GB"/>
-        </w:rPr>
-        <w:t>)</w:t>
+        <w:t xml:space="preserve"> Start()</w:t>
       </w:r>
     </w:p>
     <w:p>
@@ -7087,20 +6277,8 @@
           <w:szCs w:val="19"/>
           <w:lang w:val="en-GB"/>
         </w:rPr>
-        <w:t xml:space="preserve">        Score += </w:t>
-      </w:r>
-      <w:proofErr w:type="gramStart"/>
-      <w:r>
-        <w:rPr>
-          <w:rFonts w:ascii="Consolas" w:hAnsi="Consolas" w:cs="Consolas"/>
-          <w:color w:val="000000"/>
-          <w:sz w:val="19"/>
-          <w:szCs w:val="19"/>
-          <w:lang w:val="en-GB"/>
-        </w:rPr>
-        <w:t>50;</w:t>
-      </w:r>
-      <w:proofErr w:type="gramEnd"/>
+        <w:t xml:space="preserve">        Score += 50;</w:t>
+      </w:r>
     </w:p>
     <w:p>
       <w:pPr>
@@ -7124,29 +6302,7 @@
           <w:szCs w:val="19"/>
           <w:lang w:val="en-GB"/>
         </w:rPr>
-        <w:t xml:space="preserve">        </w:t>
-      </w:r>
-      <w:proofErr w:type="spellStart"/>
-      <w:r>
-        <w:rPr>
-          <w:rFonts w:ascii="Consolas" w:hAnsi="Consolas" w:cs="Consolas"/>
-          <w:color w:val="000000"/>
-          <w:sz w:val="19"/>
-          <w:szCs w:val="19"/>
-          <w:lang w:val="en-GB"/>
-        </w:rPr>
-        <w:t>currencyText.text</w:t>
-      </w:r>
-      <w:proofErr w:type="spellEnd"/>
-      <w:r>
-        <w:rPr>
-          <w:rFonts w:ascii="Consolas" w:hAnsi="Consolas" w:cs="Consolas"/>
-          <w:color w:val="000000"/>
-          <w:sz w:val="19"/>
-          <w:szCs w:val="19"/>
-          <w:lang w:val="en-GB"/>
-        </w:rPr>
-        <w:t xml:space="preserve"> = </w:t>
+        <w:t xml:space="preserve">        currencyText.text = </w:t>
       </w:r>
       <w:r>
         <w:rPr>
@@ -7166,20 +6322,8 @@
           <w:szCs w:val="19"/>
           <w:lang w:val="en-GB"/>
         </w:rPr>
-        <w:t xml:space="preserve"> + </w:t>
-      </w:r>
-      <w:proofErr w:type="gramStart"/>
-      <w:r>
-        <w:rPr>
-          <w:rFonts w:ascii="Consolas" w:hAnsi="Consolas" w:cs="Consolas"/>
-          <w:color w:val="000000"/>
-          <w:sz w:val="19"/>
-          <w:szCs w:val="19"/>
-          <w:lang w:val="en-GB"/>
-        </w:rPr>
-        <w:t>Score;</w:t>
-      </w:r>
-      <w:proofErr w:type="gramEnd"/>
+        <w:t xml:space="preserve"> + Score;</w:t>
+      </w:r>
     </w:p>
     <w:p>
       <w:pPr>
@@ -7254,19 +6398,18 @@
           <w:szCs w:val="24"/>
           <w:lang w:val="en-GB"/>
         </w:rPr>
-        <w:t xml:space="preserve">Counter now </w:t>
-      </w:r>
-      <w:proofErr w:type="gramStart"/>
-      <w:r>
+        <w:t>Counter now displays</w:t>
+      </w:r>
+    </w:p>
+    <w:p>
+      <w:pPr>
         <w:rPr>
           <w:rFonts w:cstheme="minorHAnsi"/>
           <w:color w:val="000000"/>
           <w:szCs w:val="24"/>
           <w:lang w:val="en-GB"/>
         </w:rPr>
-        <w:t>displays</w:t>
-      </w:r>
-      <w:proofErr w:type="gramEnd"/>
+      </w:pPr>
     </w:p>
     <w:p>
       <w:pPr>
@@ -7277,25 +6420,81 @@
           <w:lang w:val="en-GB"/>
         </w:rPr>
       </w:pPr>
-    </w:p>
-    <w:p>
-      <w:pPr>
+      <w:r>
         <w:rPr>
           <w:rFonts w:cstheme="minorHAnsi"/>
           <w:color w:val="000000"/>
           <w:szCs w:val="24"/>
           <w:lang w:val="en-GB"/>
         </w:rPr>
-      </w:pPr>
-      <w:r>
+        <w:t>Errors:</w:t>
+      </w:r>
+    </w:p>
+    <w:p>
+      <w:pPr>
         <w:rPr>
           <w:rFonts w:cstheme="minorHAnsi"/>
           <w:color w:val="000000"/>
           <w:szCs w:val="24"/>
           <w:lang w:val="en-GB"/>
         </w:rPr>
-        <w:t>Errors:</w:t>
-      </w:r>
+      </w:pPr>
+    </w:p>
+    <w:p>
+      <w:pPr>
+        <w:rPr>
+          <w:rFonts w:cstheme="minorHAnsi"/>
+          <w:color w:val="000000"/>
+          <w:szCs w:val="24"/>
+          <w:lang w:val="en-GB"/>
+        </w:rPr>
+      </w:pPr>
+      <w:r>
+        <w:rPr>
+          <w:rFonts w:cstheme="minorHAnsi"/>
+          <w:color w:val="000000"/>
+          <w:szCs w:val="24"/>
+          <w:lang w:val="en-GB"/>
+        </w:rPr>
+        <w:t xml:space="preserve">Object not being destroyed, and counter </w:t>
+      </w:r>
+      <w:r>
+        <w:rPr>
+          <w:rFonts w:cstheme="minorHAnsi"/>
+          <w:color w:val="000000"/>
+          <w:szCs w:val="24"/>
+          <w:lang w:val="en-GB"/>
+        </w:rPr>
+        <w:t xml:space="preserve">not </w:t>
+      </w:r>
+      <w:r>
+        <w:rPr>
+          <w:rFonts w:cstheme="minorHAnsi"/>
+          <w:color w:val="000000"/>
+          <w:szCs w:val="24"/>
+          <w:lang w:val="en-GB"/>
+        </w:rPr>
+        <w:t>increase</w:t>
+      </w:r>
+      <w:r>
+        <w:rPr>
+          <w:rFonts w:cstheme="minorHAnsi"/>
+          <w:color w:val="000000"/>
+          <w:szCs w:val="24"/>
+          <w:lang w:val="en-GB"/>
+        </w:rPr>
+        <w:t>.</w:t>
+      </w:r>
+    </w:p>
+    <w:p>
+      <w:pPr>
+        <w:rPr>
+          <w:rFonts w:cstheme="minorHAnsi"/>
+          <w:color w:val="000000"/>
+          <w:szCs w:val="24"/>
+          <w:lang w:val="en-GB"/>
+        </w:rPr>
+      </w:pPr>
     </w:p>
     <w:p>
       <w:pPr>
@@ -7322,36 +6521,7 @@
           <w:szCs w:val="24"/>
           <w:lang w:val="en-GB"/>
         </w:rPr>
-        <w:t xml:space="preserve">Object not being destroyed, and counter </w:t>
-      </w:r>
-      <w:proofErr w:type="gramStart"/>
-      <w:r>
-        <w:rPr>
-          <w:rFonts w:cstheme="minorHAnsi"/>
-          <w:color w:val="000000"/>
-          <w:szCs w:val="24"/>
-          <w:lang w:val="en-GB"/>
-        </w:rPr>
-        <w:t xml:space="preserve">not </w:t>
-      </w:r>
-      <w:r>
-        <w:rPr>
-          <w:rFonts w:cstheme="minorHAnsi"/>
-          <w:color w:val="000000"/>
-          <w:szCs w:val="24"/>
-          <w:lang w:val="en-GB"/>
-        </w:rPr>
-        <w:t>increase</w:t>
-      </w:r>
-      <w:proofErr w:type="gramEnd"/>
-      <w:r>
-        <w:rPr>
-          <w:rFonts w:cstheme="minorHAnsi"/>
-          <w:color w:val="000000"/>
-          <w:szCs w:val="24"/>
-          <w:lang w:val="en-GB"/>
-        </w:rPr>
-        <w:t>.</w:t>
+        <w:t>(At this point, I lost all the work leading up to this point and it took me a long time to recover it and catch up to where I was without errors)</w:t>
       </w:r>
     </w:p>
     <w:p>

</xml_diff>